<commit_message>
ropecon scenario starts to form
</commit_message>
<xml_diff>
--- a/Horisontti/HAVANA DE CIELO.docx
+++ b/Horisontti/HAVANA DE CIELO.docx
@@ -157,21 +157,7 @@
         <w:rPr>
           <w:lang w:val="fi-FI"/>
         </w:rPr>
-        <w:t xml:space="preserve">Kirkon kanta on, että egosiirto on itsemurha; sielua ei voi kopioida tai siirtää toiseen </w:t>
-      </w:r>
-      <w:proofErr w:type="spellStart"/>
-      <w:r>
-        <w:rPr>
-          <w:lang w:val="fi-FI"/>
-        </w:rPr>
-        <w:t>keehoon</w:t>
-      </w:r>
-      <w:proofErr w:type="spellEnd"/>
-      <w:r>
-        <w:rPr>
-          <w:lang w:val="fi-FI"/>
-        </w:rPr>
-        <w:t xml:space="preserve">. </w:t>
+        <w:t xml:space="preserve">Kirkon kanta on, että egosiirto on itsemurha; sielua ei voi kopioida tai siirtää toiseen kehoon. </w:t>
       </w:r>
       <w:r>
         <w:rPr>
@@ -455,19 +441,11 @@
           <w:lang w:val="fi-FI"/>
         </w:rPr>
       </w:pPr>
-      <w:proofErr w:type="spellStart"/>
-      <w:r>
-        <w:rPr>
-          <w:lang w:val="fi-FI"/>
-        </w:rPr>
-        <w:t>Transhumanistiväestö</w:t>
-      </w:r>
-      <w:proofErr w:type="spellEnd"/>
-      <w:r>
-        <w:rPr>
-          <w:lang w:val="fi-FI"/>
-        </w:rPr>
-        <w:t xml:space="preserve"> pitää </w:t>
+      <w:r>
+        <w:rPr>
+          <w:lang w:val="fi-FI"/>
+        </w:rPr>
+        <w:t xml:space="preserve">Transhumanistiväestö pitää </w:t>
       </w:r>
       <w:r>
         <w:rPr>
@@ -736,14 +714,12 @@
         </w:rPr>
         <w:t xml:space="preserve">Poliisien </w:t>
       </w:r>
-      <w:proofErr w:type="spellStart"/>
-      <w:r>
-        <w:rPr>
-          <w:lang w:val="fi-FI"/>
-        </w:rPr>
-        <w:t>ammatiylpeys</w:t>
-      </w:r>
-      <w:proofErr w:type="spellEnd"/>
+      <w:r>
+        <w:rPr>
+          <w:lang w:val="fi-FI"/>
+        </w:rPr>
+        <w:t>ammattiylpeys</w:t>
+      </w:r>
       <w:r>
         <w:rPr>
           <w:lang w:val="fi-FI"/>
@@ -817,21 +793,7 @@
         <w:rPr>
           <w:lang w:val="fi-FI"/>
         </w:rPr>
-        <w:t xml:space="preserve">päätyvät käyttämään </w:t>
-      </w:r>
-      <w:proofErr w:type="spellStart"/>
-      <w:r>
-        <w:rPr>
-          <w:lang w:val="fi-FI"/>
-        </w:rPr>
-        <w:t>transhumanistiteknologiaa</w:t>
-      </w:r>
-      <w:proofErr w:type="spellEnd"/>
-      <w:r>
-        <w:rPr>
-          <w:lang w:val="fi-FI"/>
-        </w:rPr>
-        <w:t xml:space="preserve"> kuten varmuuskopio</w:t>
+        <w:t>päätyvät käyttämään transhumanistiteknologiaa kuten varmuuskopio</w:t>
       </w:r>
       <w:r>
         <w:rPr>

</xml_diff>